<commit_message>
Adding tests for OnlineCalculatorApp function app
</commit_message>
<xml_diff>
--- a/online-calculator/Online Calculator System Design.docx
+++ b/online-calculator/Online Calculator System Design.docx
@@ -64,84 +64,1218 @@
     </w:p>
     <w:p>
       <w:pPr>
-        <w:jc w:val="center"/>
-      </w:pPr>
-    </w:p>
-    <w:p>
-      <w:pPr>
-        <w:jc w:val="center"/>
-      </w:pPr>
-    </w:p>
-    <w:p>
-      <w:pPr>
+        <w:pStyle w:val="Title"/>
         <w:jc w:val="center"/>
         <w:rPr>
           <w:b/>
           <w:bCs/>
+          <w:sz w:val="40"/>
+          <w:szCs w:val="40"/>
         </w:rPr>
       </w:pPr>
       <w:r>
         <w:rPr>
           <w:b/>
           <w:bCs/>
-          <w:sz w:val="32"/>
-          <w:szCs w:val="32"/>
+          <w:sz w:val="40"/>
+          <w:szCs w:val="40"/>
         </w:rPr>
         <w:t>Online Calculator System Design</w:t>
       </w:r>
-    </w:p>
-    <w:p/>
-    <w:p/>
-    <w:p/>
-    <w:p/>
-    <w:p/>
-    <w:p/>
-    <w:p/>
-    <w:p/>
-    <w:p/>
-    <w:p/>
-    <w:p/>
-    <w:p/>
-    <w:p/>
-    <w:p/>
-    <w:p>
+      <w:r>
+        <w:rPr>
+          <w:b/>
+          <w:bCs/>
+          <w:sz w:val="40"/>
+          <w:szCs w:val="40"/>
+        </w:rPr>
+        <w:t xml:space="preserve"> Document</w:t>
+      </w:r>
+    </w:p>
+    <w:p/>
+    <w:p>
+      <w:r>
+        <w:br/>
+      </w:r>
+    </w:p>
+    <w:p/>
+    <w:p/>
+    <w:p/>
+    <w:p/>
+    <w:p/>
+    <w:p/>
+    <w:p/>
+    <w:p/>
+    <w:p/>
+    <w:p/>
+    <w:p/>
+    <w:p/>
+    <w:p/>
+    <w:sdt>
+      <w:sdtPr>
+        <w:id w:val="1971012059"/>
+        <w:docPartObj>
+          <w:docPartGallery w:val="Table of Contents"/>
+          <w:docPartUnique/>
+        </w:docPartObj>
+      </w:sdtPr>
+      <w:sdtEndPr>
+        <w:rPr>
+          <w:rFonts w:asciiTheme="minorHAnsi" w:eastAsiaTheme="minorHAnsi" w:hAnsiTheme="minorHAnsi" w:cstheme="minorBidi"/>
+          <w:b/>
+          <w:bCs/>
+          <w:noProof/>
+          <w:color w:val="auto"/>
+          <w:sz w:val="22"/>
+          <w:szCs w:val="22"/>
+        </w:rPr>
+      </w:sdtEndPr>
+      <w:sdtContent>
+        <w:p>
+          <w:pPr>
+            <w:pStyle w:val="TOCHeading"/>
+          </w:pPr>
+          <w:r>
+            <w:t>Table of Contents</w:t>
+          </w:r>
+        </w:p>
+        <w:p>
+          <w:pPr>
+            <w:pStyle w:val="TOC1"/>
+            <w:tabs>
+              <w:tab w:val="right" w:leader="dot" w:pos="9350"/>
+            </w:tabs>
+            <w:rPr>
+              <w:rFonts w:eastAsiaTheme="minorEastAsia"/>
+              <w:noProof/>
+            </w:rPr>
+          </w:pPr>
+          <w:r>
+            <w:fldChar w:fldCharType="begin"/>
+          </w:r>
+          <w:r>
+            <w:instrText xml:space="preserve"> TOC \o "1-3" \h \z \u </w:instrText>
+          </w:r>
+          <w:r>
+            <w:fldChar w:fldCharType="separate"/>
+          </w:r>
+          <w:hyperlink w:anchor="_Toc85321653" w:history="1">
+            <w:r>
+              <w:rPr>
+                <w:rStyle w:val="Hyperlink"/>
+                <w:noProof/>
+              </w:rPr>
+              <w:t>Purpose</w:t>
+            </w:r>
+            <w:r>
+              <w:rPr>
+                <w:noProof/>
+                <w:webHidden/>
+              </w:rPr>
+              <w:tab/>
+            </w:r>
+            <w:r>
+              <w:rPr>
+                <w:noProof/>
+                <w:webHidden/>
+              </w:rPr>
+              <w:fldChar w:fldCharType="begin"/>
+            </w:r>
+            <w:r>
+              <w:rPr>
+                <w:noProof/>
+                <w:webHidden/>
+              </w:rPr>
+              <w:instrText xml:space="preserve"> PAGEREF _Toc85321653 \h </w:instrText>
+            </w:r>
+            <w:r>
+              <w:rPr>
+                <w:noProof/>
+                <w:webHidden/>
+              </w:rPr>
+            </w:r>
+            <w:r>
+              <w:rPr>
+                <w:noProof/>
+                <w:webHidden/>
+              </w:rPr>
+              <w:fldChar w:fldCharType="separate"/>
+            </w:r>
+            <w:r>
+              <w:rPr>
+                <w:noProof/>
+                <w:webHidden/>
+              </w:rPr>
+              <w:t>3</w:t>
+            </w:r>
+            <w:r>
+              <w:rPr>
+                <w:noProof/>
+                <w:webHidden/>
+              </w:rPr>
+              <w:fldChar w:fldCharType="end"/>
+            </w:r>
+          </w:hyperlink>
+        </w:p>
+        <w:p>
+          <w:pPr>
+            <w:pStyle w:val="TOC1"/>
+            <w:tabs>
+              <w:tab w:val="right" w:leader="dot" w:pos="9350"/>
+            </w:tabs>
+            <w:rPr>
+              <w:rFonts w:eastAsiaTheme="minorEastAsia"/>
+              <w:noProof/>
+            </w:rPr>
+          </w:pPr>
+          <w:hyperlink w:anchor="_Toc85321654" w:history="1">
+            <w:r>
+              <w:rPr>
+                <w:rStyle w:val="Hyperlink"/>
+                <w:noProof/>
+              </w:rPr>
+              <w:t>Problem</w:t>
+            </w:r>
+            <w:r>
+              <w:rPr>
+                <w:noProof/>
+                <w:webHidden/>
+              </w:rPr>
+              <w:tab/>
+            </w:r>
+            <w:r>
+              <w:rPr>
+                <w:noProof/>
+                <w:webHidden/>
+              </w:rPr>
+              <w:fldChar w:fldCharType="begin"/>
+            </w:r>
+            <w:r>
+              <w:rPr>
+                <w:noProof/>
+                <w:webHidden/>
+              </w:rPr>
+              <w:instrText xml:space="preserve"> PAGEREF _Toc85321654 \h </w:instrText>
+            </w:r>
+            <w:r>
+              <w:rPr>
+                <w:noProof/>
+                <w:webHidden/>
+              </w:rPr>
+            </w:r>
+            <w:r>
+              <w:rPr>
+                <w:noProof/>
+                <w:webHidden/>
+              </w:rPr>
+              <w:fldChar w:fldCharType="separate"/>
+            </w:r>
+            <w:r>
+              <w:rPr>
+                <w:noProof/>
+                <w:webHidden/>
+              </w:rPr>
+              <w:t>3</w:t>
+            </w:r>
+            <w:r>
+              <w:rPr>
+                <w:noProof/>
+                <w:webHidden/>
+              </w:rPr>
+              <w:fldChar w:fldCharType="end"/>
+            </w:r>
+          </w:hyperlink>
+        </w:p>
+        <w:p>
+          <w:pPr>
+            <w:pStyle w:val="TOC1"/>
+            <w:tabs>
+              <w:tab w:val="right" w:leader="dot" w:pos="9350"/>
+            </w:tabs>
+            <w:rPr>
+              <w:rFonts w:eastAsiaTheme="minorEastAsia"/>
+              <w:noProof/>
+            </w:rPr>
+          </w:pPr>
+          <w:hyperlink w:anchor="_Toc85321655" w:history="1">
+            <w:r>
+              <w:rPr>
+                <w:rStyle w:val="Hyperlink"/>
+                <w:noProof/>
+              </w:rPr>
+              <w:t>Scope</w:t>
+            </w:r>
+            <w:r>
+              <w:rPr>
+                <w:noProof/>
+                <w:webHidden/>
+              </w:rPr>
+              <w:tab/>
+            </w:r>
+            <w:r>
+              <w:rPr>
+                <w:noProof/>
+                <w:webHidden/>
+              </w:rPr>
+              <w:fldChar w:fldCharType="begin"/>
+            </w:r>
+            <w:r>
+              <w:rPr>
+                <w:noProof/>
+                <w:webHidden/>
+              </w:rPr>
+              <w:instrText xml:space="preserve"> PAGEREF _Toc85321655 \h </w:instrText>
+            </w:r>
+            <w:r>
+              <w:rPr>
+                <w:noProof/>
+                <w:webHidden/>
+              </w:rPr>
+            </w:r>
+            <w:r>
+              <w:rPr>
+                <w:noProof/>
+                <w:webHidden/>
+              </w:rPr>
+              <w:fldChar w:fldCharType="separate"/>
+            </w:r>
+            <w:r>
+              <w:rPr>
+                <w:noProof/>
+                <w:webHidden/>
+              </w:rPr>
+              <w:t>3</w:t>
+            </w:r>
+            <w:r>
+              <w:rPr>
+                <w:noProof/>
+                <w:webHidden/>
+              </w:rPr>
+              <w:fldChar w:fldCharType="end"/>
+            </w:r>
+          </w:hyperlink>
+        </w:p>
+        <w:p>
+          <w:pPr>
+            <w:pStyle w:val="TOC1"/>
+            <w:tabs>
+              <w:tab w:val="right" w:leader="dot" w:pos="9350"/>
+            </w:tabs>
+            <w:rPr>
+              <w:rFonts w:eastAsiaTheme="minorEastAsia"/>
+              <w:noProof/>
+            </w:rPr>
+          </w:pPr>
+          <w:hyperlink w:anchor="_Toc85321656" w:history="1">
+            <w:r>
+              <w:rPr>
+                <w:rStyle w:val="Hyperlink"/>
+                <w:noProof/>
+              </w:rPr>
+              <w:t>Design Diagram</w:t>
+            </w:r>
+            <w:r>
+              <w:rPr>
+                <w:noProof/>
+                <w:webHidden/>
+              </w:rPr>
+              <w:tab/>
+            </w:r>
+            <w:r>
+              <w:rPr>
+                <w:noProof/>
+                <w:webHidden/>
+              </w:rPr>
+              <w:fldChar w:fldCharType="begin"/>
+            </w:r>
+            <w:r>
+              <w:rPr>
+                <w:noProof/>
+                <w:webHidden/>
+              </w:rPr>
+              <w:instrText xml:space="preserve"> PAGEREF _Toc85321656 \h </w:instrText>
+            </w:r>
+            <w:r>
+              <w:rPr>
+                <w:noProof/>
+                <w:webHidden/>
+              </w:rPr>
+            </w:r>
+            <w:r>
+              <w:rPr>
+                <w:noProof/>
+                <w:webHidden/>
+              </w:rPr>
+              <w:fldChar w:fldCharType="separate"/>
+            </w:r>
+            <w:r>
+              <w:rPr>
+                <w:noProof/>
+                <w:webHidden/>
+              </w:rPr>
+              <w:t>3</w:t>
+            </w:r>
+            <w:r>
+              <w:rPr>
+                <w:noProof/>
+                <w:webHidden/>
+              </w:rPr>
+              <w:fldChar w:fldCharType="end"/>
+            </w:r>
+          </w:hyperlink>
+        </w:p>
+        <w:p>
+          <w:pPr>
+            <w:pStyle w:val="TOC2"/>
+            <w:tabs>
+              <w:tab w:val="right" w:leader="dot" w:pos="9350"/>
+            </w:tabs>
+            <w:rPr>
+              <w:rFonts w:eastAsiaTheme="minorEastAsia"/>
+              <w:noProof/>
+            </w:rPr>
+          </w:pPr>
+          <w:hyperlink w:anchor="_Toc85321657" w:history="1">
+            <w:r>
+              <w:rPr>
+                <w:rStyle w:val="Hyperlink"/>
+                <w:noProof/>
+              </w:rPr>
+              <w:t>Class Diagram</w:t>
+            </w:r>
+            <w:r>
+              <w:rPr>
+                <w:noProof/>
+                <w:webHidden/>
+              </w:rPr>
+              <w:tab/>
+            </w:r>
+            <w:r>
+              <w:rPr>
+                <w:noProof/>
+                <w:webHidden/>
+              </w:rPr>
+              <w:fldChar w:fldCharType="begin"/>
+            </w:r>
+            <w:r>
+              <w:rPr>
+                <w:noProof/>
+                <w:webHidden/>
+              </w:rPr>
+              <w:instrText xml:space="preserve"> PAGEREF _Toc85321657 \h </w:instrText>
+            </w:r>
+            <w:r>
+              <w:rPr>
+                <w:noProof/>
+                <w:webHidden/>
+              </w:rPr>
+            </w:r>
+            <w:r>
+              <w:rPr>
+                <w:noProof/>
+                <w:webHidden/>
+              </w:rPr>
+              <w:fldChar w:fldCharType="separate"/>
+            </w:r>
+            <w:r>
+              <w:rPr>
+                <w:noProof/>
+                <w:webHidden/>
+              </w:rPr>
+              <w:t>3</w:t>
+            </w:r>
+            <w:r>
+              <w:rPr>
+                <w:noProof/>
+                <w:webHidden/>
+              </w:rPr>
+              <w:fldChar w:fldCharType="end"/>
+            </w:r>
+          </w:hyperlink>
+        </w:p>
+        <w:p>
+          <w:pPr>
+            <w:pStyle w:val="TOC2"/>
+            <w:tabs>
+              <w:tab w:val="right" w:leader="dot" w:pos="9350"/>
+            </w:tabs>
+            <w:rPr>
+              <w:rFonts w:eastAsiaTheme="minorEastAsia"/>
+              <w:noProof/>
+            </w:rPr>
+          </w:pPr>
+          <w:hyperlink w:anchor="_Toc85321658" w:history="1">
+            <w:r>
+              <w:rPr>
+                <w:rStyle w:val="Hyperlink"/>
+                <w:noProof/>
+              </w:rPr>
+              <w:t>Interaction Diagram</w:t>
+            </w:r>
+            <w:r>
+              <w:rPr>
+                <w:noProof/>
+                <w:webHidden/>
+              </w:rPr>
+              <w:tab/>
+            </w:r>
+            <w:r>
+              <w:rPr>
+                <w:noProof/>
+                <w:webHidden/>
+              </w:rPr>
+              <w:fldChar w:fldCharType="begin"/>
+            </w:r>
+            <w:r>
+              <w:rPr>
+                <w:noProof/>
+                <w:webHidden/>
+              </w:rPr>
+              <w:instrText xml:space="preserve"> PAGEREF _Toc85321658 \h </w:instrText>
+            </w:r>
+            <w:r>
+              <w:rPr>
+                <w:noProof/>
+                <w:webHidden/>
+              </w:rPr>
+            </w:r>
+            <w:r>
+              <w:rPr>
+                <w:noProof/>
+                <w:webHidden/>
+              </w:rPr>
+              <w:fldChar w:fldCharType="separate"/>
+            </w:r>
+            <w:r>
+              <w:rPr>
+                <w:noProof/>
+                <w:webHidden/>
+              </w:rPr>
+              <w:t>3</w:t>
+            </w:r>
+            <w:r>
+              <w:rPr>
+                <w:noProof/>
+                <w:webHidden/>
+              </w:rPr>
+              <w:fldChar w:fldCharType="end"/>
+            </w:r>
+          </w:hyperlink>
+        </w:p>
+        <w:p>
+          <w:pPr>
+            <w:pStyle w:val="TOC2"/>
+            <w:tabs>
+              <w:tab w:val="right" w:leader="dot" w:pos="9350"/>
+            </w:tabs>
+            <w:rPr>
+              <w:rFonts w:eastAsiaTheme="minorEastAsia"/>
+              <w:noProof/>
+            </w:rPr>
+          </w:pPr>
+          <w:hyperlink w:anchor="_Toc85321659" w:history="1">
+            <w:r>
+              <w:rPr>
+                <w:rStyle w:val="Hyperlink"/>
+                <w:noProof/>
+              </w:rPr>
+              <w:t>Sequence Diagram</w:t>
+            </w:r>
+            <w:r>
+              <w:rPr>
+                <w:noProof/>
+                <w:webHidden/>
+              </w:rPr>
+              <w:tab/>
+            </w:r>
+            <w:r>
+              <w:rPr>
+                <w:noProof/>
+                <w:webHidden/>
+              </w:rPr>
+              <w:fldChar w:fldCharType="begin"/>
+            </w:r>
+            <w:r>
+              <w:rPr>
+                <w:noProof/>
+                <w:webHidden/>
+              </w:rPr>
+              <w:instrText xml:space="preserve"> PAGEREF _Toc85321659 \h </w:instrText>
+            </w:r>
+            <w:r>
+              <w:rPr>
+                <w:noProof/>
+                <w:webHidden/>
+              </w:rPr>
+            </w:r>
+            <w:r>
+              <w:rPr>
+                <w:noProof/>
+                <w:webHidden/>
+              </w:rPr>
+              <w:fldChar w:fldCharType="separate"/>
+            </w:r>
+            <w:r>
+              <w:rPr>
+                <w:noProof/>
+                <w:webHidden/>
+              </w:rPr>
+              <w:t>3</w:t>
+            </w:r>
+            <w:r>
+              <w:rPr>
+                <w:noProof/>
+                <w:webHidden/>
+              </w:rPr>
+              <w:fldChar w:fldCharType="end"/>
+            </w:r>
+          </w:hyperlink>
+        </w:p>
+        <w:p>
+          <w:pPr>
+            <w:pStyle w:val="TOC1"/>
+            <w:tabs>
+              <w:tab w:val="right" w:leader="dot" w:pos="9350"/>
+            </w:tabs>
+            <w:rPr>
+              <w:rFonts w:eastAsiaTheme="minorEastAsia"/>
+              <w:noProof/>
+            </w:rPr>
+          </w:pPr>
+          <w:hyperlink w:anchor="_Toc85321660" w:history="1">
+            <w:r>
+              <w:rPr>
+                <w:rStyle w:val="Hyperlink"/>
+                <w:noProof/>
+              </w:rPr>
+              <w:t>Implementation Details</w:t>
+            </w:r>
+            <w:r>
+              <w:rPr>
+                <w:noProof/>
+                <w:webHidden/>
+              </w:rPr>
+              <w:tab/>
+            </w:r>
+            <w:r>
+              <w:rPr>
+                <w:noProof/>
+                <w:webHidden/>
+              </w:rPr>
+              <w:fldChar w:fldCharType="begin"/>
+            </w:r>
+            <w:r>
+              <w:rPr>
+                <w:noProof/>
+                <w:webHidden/>
+              </w:rPr>
+              <w:instrText xml:space="preserve"> PAGEREF _Toc85321660 \h </w:instrText>
+            </w:r>
+            <w:r>
+              <w:rPr>
+                <w:noProof/>
+                <w:webHidden/>
+              </w:rPr>
+            </w:r>
+            <w:r>
+              <w:rPr>
+                <w:noProof/>
+                <w:webHidden/>
+              </w:rPr>
+              <w:fldChar w:fldCharType="separate"/>
+            </w:r>
+            <w:r>
+              <w:rPr>
+                <w:noProof/>
+                <w:webHidden/>
+              </w:rPr>
+              <w:t>3</w:t>
+            </w:r>
+            <w:r>
+              <w:rPr>
+                <w:noProof/>
+                <w:webHidden/>
+              </w:rPr>
+              <w:fldChar w:fldCharType="end"/>
+            </w:r>
+          </w:hyperlink>
+        </w:p>
+        <w:p>
+          <w:pPr>
+            <w:pStyle w:val="TOC2"/>
+            <w:tabs>
+              <w:tab w:val="right" w:leader="dot" w:pos="9350"/>
+            </w:tabs>
+            <w:rPr>
+              <w:rFonts w:eastAsiaTheme="minorEastAsia"/>
+              <w:noProof/>
+            </w:rPr>
+          </w:pPr>
+          <w:hyperlink w:anchor="_Toc85321661" w:history="1">
+            <w:r>
+              <w:rPr>
+                <w:rStyle w:val="Hyperlink"/>
+                <w:noProof/>
+              </w:rPr>
+              <w:t>Implementation Approach</w:t>
+            </w:r>
+            <w:r>
+              <w:rPr>
+                <w:noProof/>
+                <w:webHidden/>
+              </w:rPr>
+              <w:tab/>
+            </w:r>
+            <w:r>
+              <w:rPr>
+                <w:noProof/>
+                <w:webHidden/>
+              </w:rPr>
+              <w:fldChar w:fldCharType="begin"/>
+            </w:r>
+            <w:r>
+              <w:rPr>
+                <w:noProof/>
+                <w:webHidden/>
+              </w:rPr>
+              <w:instrText xml:space="preserve"> PAGEREF _Toc85321661 \h </w:instrText>
+            </w:r>
+            <w:r>
+              <w:rPr>
+                <w:noProof/>
+                <w:webHidden/>
+              </w:rPr>
+            </w:r>
+            <w:r>
+              <w:rPr>
+                <w:noProof/>
+                <w:webHidden/>
+              </w:rPr>
+              <w:fldChar w:fldCharType="separate"/>
+            </w:r>
+            <w:r>
+              <w:rPr>
+                <w:noProof/>
+                <w:webHidden/>
+              </w:rPr>
+              <w:t>3</w:t>
+            </w:r>
+            <w:r>
+              <w:rPr>
+                <w:noProof/>
+                <w:webHidden/>
+              </w:rPr>
+              <w:fldChar w:fldCharType="end"/>
+            </w:r>
+          </w:hyperlink>
+        </w:p>
+        <w:p>
+          <w:pPr>
+            <w:pStyle w:val="TOC2"/>
+            <w:tabs>
+              <w:tab w:val="right" w:leader="dot" w:pos="9350"/>
+            </w:tabs>
+            <w:rPr>
+              <w:rFonts w:eastAsiaTheme="minorEastAsia"/>
+              <w:noProof/>
+            </w:rPr>
+          </w:pPr>
+          <w:hyperlink w:anchor="_Toc85321662" w:history="1">
+            <w:r>
+              <w:rPr>
+                <w:rStyle w:val="Hyperlink"/>
+                <w:noProof/>
+              </w:rPr>
+              <w:t>Unit Tests</w:t>
+            </w:r>
+            <w:r>
+              <w:rPr>
+                <w:noProof/>
+                <w:webHidden/>
+              </w:rPr>
+              <w:tab/>
+            </w:r>
+            <w:r>
+              <w:rPr>
+                <w:noProof/>
+                <w:webHidden/>
+              </w:rPr>
+              <w:fldChar w:fldCharType="begin"/>
+            </w:r>
+            <w:r>
+              <w:rPr>
+                <w:noProof/>
+                <w:webHidden/>
+              </w:rPr>
+              <w:instrText xml:space="preserve"> PAGEREF _Toc85321662 \h </w:instrText>
+            </w:r>
+            <w:r>
+              <w:rPr>
+                <w:noProof/>
+                <w:webHidden/>
+              </w:rPr>
+            </w:r>
+            <w:r>
+              <w:rPr>
+                <w:noProof/>
+                <w:webHidden/>
+              </w:rPr>
+              <w:fldChar w:fldCharType="separate"/>
+            </w:r>
+            <w:r>
+              <w:rPr>
+                <w:noProof/>
+                <w:webHidden/>
+              </w:rPr>
+              <w:t>3</w:t>
+            </w:r>
+            <w:r>
+              <w:rPr>
+                <w:noProof/>
+                <w:webHidden/>
+              </w:rPr>
+              <w:fldChar w:fldCharType="end"/>
+            </w:r>
+          </w:hyperlink>
+        </w:p>
+        <w:p>
+          <w:pPr>
+            <w:pStyle w:val="TOC1"/>
+            <w:tabs>
+              <w:tab w:val="right" w:leader="dot" w:pos="9350"/>
+            </w:tabs>
+            <w:rPr>
+              <w:rFonts w:eastAsiaTheme="minorEastAsia"/>
+              <w:noProof/>
+            </w:rPr>
+          </w:pPr>
+          <w:hyperlink w:anchor="_Toc85321663" w:history="1">
+            <w:r>
+              <w:rPr>
+                <w:rStyle w:val="Hyperlink"/>
+                <w:noProof/>
+              </w:rPr>
+              <w:t>Extensibility</w:t>
+            </w:r>
+            <w:r>
+              <w:rPr>
+                <w:noProof/>
+                <w:webHidden/>
+              </w:rPr>
+              <w:tab/>
+            </w:r>
+            <w:r>
+              <w:rPr>
+                <w:noProof/>
+                <w:webHidden/>
+              </w:rPr>
+              <w:fldChar w:fldCharType="begin"/>
+            </w:r>
+            <w:r>
+              <w:rPr>
+                <w:noProof/>
+                <w:webHidden/>
+              </w:rPr>
+              <w:instrText xml:space="preserve"> PAGEREF _Toc85321663 \h </w:instrText>
+            </w:r>
+            <w:r>
+              <w:rPr>
+                <w:noProof/>
+                <w:webHidden/>
+              </w:rPr>
+            </w:r>
+            <w:r>
+              <w:rPr>
+                <w:noProof/>
+                <w:webHidden/>
+              </w:rPr>
+              <w:fldChar w:fldCharType="separate"/>
+            </w:r>
+            <w:r>
+              <w:rPr>
+                <w:noProof/>
+                <w:webHidden/>
+              </w:rPr>
+              <w:t>3</w:t>
+            </w:r>
+            <w:r>
+              <w:rPr>
+                <w:noProof/>
+                <w:webHidden/>
+              </w:rPr>
+              <w:fldChar w:fldCharType="end"/>
+            </w:r>
+          </w:hyperlink>
+        </w:p>
+        <w:p>
+          <w:pPr>
+            <w:pStyle w:val="TOC1"/>
+            <w:tabs>
+              <w:tab w:val="right" w:leader="dot" w:pos="9350"/>
+            </w:tabs>
+            <w:rPr>
+              <w:rFonts w:eastAsiaTheme="minorEastAsia"/>
+              <w:noProof/>
+            </w:rPr>
+          </w:pPr>
+          <w:hyperlink w:anchor="_Toc85321664" w:history="1">
+            <w:r>
+              <w:rPr>
+                <w:rStyle w:val="Hyperlink"/>
+                <w:noProof/>
+              </w:rPr>
+              <w:t>Deployment</w:t>
+            </w:r>
+            <w:r>
+              <w:rPr>
+                <w:noProof/>
+                <w:webHidden/>
+              </w:rPr>
+              <w:tab/>
+            </w:r>
+            <w:r>
+              <w:rPr>
+                <w:noProof/>
+                <w:webHidden/>
+              </w:rPr>
+              <w:fldChar w:fldCharType="begin"/>
+            </w:r>
+            <w:r>
+              <w:rPr>
+                <w:noProof/>
+                <w:webHidden/>
+              </w:rPr>
+              <w:instrText xml:space="preserve"> PAGEREF _Toc85321664 \h </w:instrText>
+            </w:r>
+            <w:r>
+              <w:rPr>
+                <w:noProof/>
+                <w:webHidden/>
+              </w:rPr>
+            </w:r>
+            <w:r>
+              <w:rPr>
+                <w:noProof/>
+                <w:webHidden/>
+              </w:rPr>
+              <w:fldChar w:fldCharType="separate"/>
+            </w:r>
+            <w:r>
+              <w:rPr>
+                <w:noProof/>
+                <w:webHidden/>
+              </w:rPr>
+              <w:t>3</w:t>
+            </w:r>
+            <w:r>
+              <w:rPr>
+                <w:noProof/>
+                <w:webHidden/>
+              </w:rPr>
+              <w:fldChar w:fldCharType="end"/>
+            </w:r>
+          </w:hyperlink>
+        </w:p>
+        <w:p>
+          <w:r>
+            <w:rPr>
+              <w:b/>
+              <w:bCs/>
+              <w:noProof/>
+            </w:rPr>
+            <w:fldChar w:fldCharType="end"/>
+          </w:r>
+        </w:p>
+      </w:sdtContent>
+    </w:sdt>
+    <w:p/>
+    <w:p/>
+    <w:p/>
+    <w:p/>
+    <w:p/>
+    <w:p/>
+    <w:p/>
+    <w:p/>
+    <w:p/>
+    <w:p/>
+    <w:p/>
+    <w:p/>
+    <w:p/>
+    <w:p/>
+    <w:p/>
+    <w:p/>
+    <w:p/>
+    <w:p>
+      <w:pPr>
+        <w:pStyle w:val="Heading1"/>
+      </w:pPr>
+      <w:bookmarkStart w:id="0" w:name="_Toc85321653"/>
       <w:r>
         <w:t>Purpose</w:t>
       </w:r>
-    </w:p>
-    <w:p/>
-    <w:p>
+      <w:bookmarkEnd w:id="0"/>
+    </w:p>
+    <w:p>
+      <w:r>
+        <w:t>Purpose of document is to describe system design of Online Calculator</w:t>
+      </w:r>
+    </w:p>
+    <w:p>
+      <w:pPr>
+        <w:pStyle w:val="Heading1"/>
+      </w:pPr>
+      <w:bookmarkStart w:id="1" w:name="_Toc85321654"/>
       <w:r>
         <w:t>Problem</w:t>
       </w:r>
-    </w:p>
-    <w:p>
+      <w:bookmarkEnd w:id="1"/>
+    </w:p>
+    <w:p>
+      <w:pPr>
+        <w:pStyle w:val="NormalWeb"/>
+        <w:spacing w:before="0" w:beforeAutospacing="0" w:after="0" w:afterAutospacing="0"/>
+      </w:pPr>
+      <w:r>
+        <w:t xml:space="preserve">Provide system design for an </w:t>
+      </w:r>
+      <w:proofErr w:type="gramStart"/>
+      <w:r>
+        <w:t>online-calculator</w:t>
+      </w:r>
+      <w:proofErr w:type="gramEnd"/>
+      <w:r>
+        <w:t xml:space="preserve">. The </w:t>
+      </w:r>
+      <w:proofErr w:type="gramStart"/>
+      <w:r>
+        <w:t>online-calculator</w:t>
+      </w:r>
+      <w:proofErr w:type="gramEnd"/>
+      <w:r>
+        <w:t xml:space="preserve"> should support:</w:t>
+      </w:r>
+    </w:p>
+    <w:p>
+      <w:pPr>
+        <w:pStyle w:val="NormalWeb"/>
+        <w:spacing w:beforeAutospacing="0" w:after="0" w:afterAutospacing="0"/>
+        <w:ind w:left="540"/>
+      </w:pPr>
+      <w:r>
+        <w:t>1. Parsing complex arithmetic expressions e.g. (4+2) x 4 / 2</w:t>
+      </w:r>
+    </w:p>
+    <w:p>
+      <w:pPr>
+        <w:pStyle w:val="NormalWeb"/>
+        <w:spacing w:beforeAutospacing="0" w:after="0" w:afterAutospacing="0"/>
+        <w:ind w:left="540"/>
+      </w:pPr>
+      <w:r>
+        <w:t xml:space="preserve">2. Should support Memory Save and Recall </w:t>
+      </w:r>
+      <w:proofErr w:type="gramStart"/>
+      <w:r>
+        <w:t>e.g.</w:t>
+      </w:r>
+      <w:proofErr w:type="gramEnd"/>
+      <w:r>
+        <w:t xml:space="preserve"> &lt;MR&gt; + 3 </w:t>
+      </w:r>
+    </w:p>
+    <w:p>
+      <w:pPr>
+        <w:pStyle w:val="NormalWeb"/>
+        <w:spacing w:beforeAutospacing="0" w:after="0" w:afterAutospacing="0"/>
+        <w:ind w:left="540"/>
+      </w:pPr>
+      <w:r>
+        <w:t xml:space="preserve">3. Bonus: Memory Save should persist across sessions </w:t>
+      </w:r>
+    </w:p>
+    <w:p>
+      <w:pPr>
+        <w:pStyle w:val="NormalWeb"/>
+        <w:spacing w:before="0" w:beforeAutospacing="0" w:after="0" w:afterAutospacing="0"/>
+      </w:pPr>
+      <w:r>
+        <w:t>        </w:t>
+      </w:r>
+      <w:r>
+        <w:t xml:space="preserve">   </w:t>
+      </w:r>
+      <w:r>
+        <w:t>4. Bonus: Memory save for one user should not be visible to other users</w:t>
+      </w:r>
+    </w:p>
+    <w:p>
+      <w:pPr>
+        <w:pStyle w:val="xmsonormal"/>
+      </w:pPr>
+      <w:r>
+        <w:t> </w:t>
+      </w:r>
+    </w:p>
+    <w:p>
+      <w:pPr>
+        <w:pStyle w:val="Heading1"/>
+      </w:pPr>
+      <w:bookmarkStart w:id="2" w:name="_Toc85321655"/>
       <w:r>
         <w:t>Scope</w:t>
       </w:r>
-    </w:p>
-    <w:p>
+      <w:bookmarkEnd w:id="2"/>
+    </w:p>
+    <w:p>
+      <w:r>
+        <w:t>To provide design and implementation details on online calculator.</w:t>
+      </w:r>
+    </w:p>
+    <w:p>
+      <w:pPr>
+        <w:pStyle w:val="Heading1"/>
+      </w:pPr>
+      <w:bookmarkStart w:id="3" w:name="_Toc85321656"/>
       <w:r>
         <w:t>Design Diagram</w:t>
       </w:r>
-    </w:p>
-    <w:p>
+      <w:bookmarkEnd w:id="3"/>
+    </w:p>
+    <w:p>
+      <w:pPr>
+        <w:pStyle w:val="Heading2"/>
+      </w:pPr>
+      <w:bookmarkStart w:id="4" w:name="_Toc85321657"/>
+      <w:r>
+        <w:t>Class Diagram</w:t>
+      </w:r>
+      <w:bookmarkEnd w:id="4"/>
+    </w:p>
+    <w:p>
+      <w:pPr>
+        <w:ind w:left="720"/>
+      </w:pPr>
+      <w:r>
+        <w:t>Class diagram is provided below.</w:t>
+      </w:r>
+    </w:p>
+    <w:p>
+      <w:pPr>
+        <w:pStyle w:val="Heading2"/>
+      </w:pPr>
+      <w:bookmarkStart w:id="5" w:name="_Toc85321658"/>
+      <w:r>
+        <w:t>Interaction Diagram</w:t>
+      </w:r>
+      <w:bookmarkEnd w:id="5"/>
+    </w:p>
+    <w:p>
+      <w:pPr>
+        <w:ind w:left="720"/>
+      </w:pPr>
+      <w:r>
+        <w:t>Interaction diagram is provided below.</w:t>
+      </w:r>
+    </w:p>
+    <w:p>
+      <w:pPr>
+        <w:pStyle w:val="Heading2"/>
+      </w:pPr>
+      <w:bookmarkStart w:id="6" w:name="_Toc85321659"/>
+      <w:r>
+        <w:t>Sequence Diagram</w:t>
+      </w:r>
+      <w:bookmarkEnd w:id="6"/>
+    </w:p>
+    <w:p>
+      <w:pPr>
+        <w:ind w:left="720"/>
+      </w:pPr>
+      <w:r>
+        <w:t>Sequence diagram is provided below.</w:t>
+      </w:r>
+    </w:p>
+    <w:p>
+      <w:pPr>
+        <w:pStyle w:val="Heading1"/>
+      </w:pPr>
+      <w:bookmarkStart w:id="7" w:name="_Toc85321660"/>
       <w:r>
         <w:t>Implementation Details</w:t>
       </w:r>
-    </w:p>
-    <w:p>
+      <w:bookmarkEnd w:id="7"/>
+    </w:p>
+    <w:p>
+      <w:pPr>
+        <w:pStyle w:val="Heading2"/>
+      </w:pPr>
+      <w:bookmarkStart w:id="8" w:name="_Toc85321661"/>
+      <w:r>
+        <w:t>Implementation Approach</w:t>
+      </w:r>
+      <w:bookmarkEnd w:id="8"/>
+    </w:p>
+    <w:p>
+      <w:r>
+        <w:t>Implemented in .Net Core C# Azure Function</w:t>
+      </w:r>
+    </w:p>
+    <w:p>
+      <w:pPr>
+        <w:pStyle w:val="Heading2"/>
+      </w:pPr>
+      <w:bookmarkStart w:id="9" w:name="_Toc85321662"/>
+      <w:r>
+        <w:t>Unit Tests</w:t>
+      </w:r>
+      <w:bookmarkEnd w:id="9"/>
+    </w:p>
+    <w:p>
+      <w:r>
+        <w:t>Added unit test to test function app</w:t>
+      </w:r>
+    </w:p>
+    <w:p>
+      <w:pPr>
+        <w:pStyle w:val="Heading1"/>
+      </w:pPr>
+      <w:bookmarkStart w:id="10" w:name="_Toc85321663"/>
       <w:r>
         <w:t>Extensibility</w:t>
       </w:r>
-    </w:p>
-    <w:p/>
-    <w:p>
+      <w:bookmarkEnd w:id="10"/>
+    </w:p>
+    <w:p>
+      <w:r>
+        <w:t>Implemented to be extended to different type of calculators and operators.</w:t>
+      </w:r>
+    </w:p>
+    <w:p/>
+    <w:p>
+      <w:pPr>
+        <w:pStyle w:val="Heading1"/>
+      </w:pPr>
+      <w:bookmarkStart w:id="11" w:name="_Toc85321664"/>
       <w:r>
         <w:t>Deployment</w:t>
       </w:r>
-    </w:p>
-    <w:p>
+      <w:bookmarkEnd w:id="11"/>
+    </w:p>
+    <w:p>
+      <w:r>
+        <w:t>The executable code is deployed in Azure Function App</w:t>
+      </w:r>
+    </w:p>
+    <w:p>
+      <w:pPr>
+        <w:rPr>
+          <w:rFonts w:ascii="Helvetica" w:hAnsi="Helvetica" w:cs="Helvetica"/>
+          <w:color w:val="212121"/>
+          <w:sz w:val="18"/>
+          <w:szCs w:val="18"/>
+          <w:shd w:val="clear" w:color="auto" w:fill="FFFFFF"/>
+        </w:rPr>
+      </w:pPr>
       <w:r>
         <w:t xml:space="preserve">Azure Deployed </w:t>
       </w:r>
@@ -153,7 +1287,7 @@
       <w:r>
         <w:t xml:space="preserve"> </w:t>
       </w:r>
-      <w:hyperlink r:id="rId4" w:history="1">
+      <w:hyperlink r:id="rId5" w:history="1">
         <w:r>
           <w:rPr>
             <w:rStyle w:val="Hyperlink"/>
@@ -162,6 +1296,269 @@
         </w:r>
       </w:hyperlink>
     </w:p>
+    <w:p>
+      <w:pPr>
+        <w:rPr>
+          <w:rFonts w:ascii="Helvetica" w:hAnsi="Helvetica" w:cs="Helvetica"/>
+          <w:color w:val="212121"/>
+          <w:sz w:val="18"/>
+          <w:szCs w:val="18"/>
+          <w:shd w:val="clear" w:color="auto" w:fill="FFFFFF"/>
+        </w:rPr>
+      </w:pPr>
+      <w:r>
+        <w:rPr>
+          <w:rFonts w:ascii="Helvetica" w:hAnsi="Helvetica" w:cs="Helvetica"/>
+          <w:color w:val="212121"/>
+          <w:sz w:val="18"/>
+          <w:szCs w:val="18"/>
+          <w:shd w:val="clear" w:color="auto" w:fill="FFFFFF"/>
+        </w:rPr>
+        <w:lastRenderedPageBreak/>
+        <w:t xml:space="preserve">Function </w:t>
+      </w:r>
+      <w:proofErr w:type="gramStart"/>
+      <w:r>
+        <w:rPr>
+          <w:rFonts w:ascii="Helvetica" w:hAnsi="Helvetica" w:cs="Helvetica"/>
+          <w:color w:val="212121"/>
+          <w:sz w:val="18"/>
+          <w:szCs w:val="18"/>
+          <w:shd w:val="clear" w:color="auto" w:fill="FFFFFF"/>
+        </w:rPr>
+        <w:t>App :</w:t>
+      </w:r>
+      <w:proofErr w:type="gramEnd"/>
+      <w:r>
+        <w:rPr>
+          <w:rFonts w:ascii="Helvetica" w:hAnsi="Helvetica" w:cs="Helvetica"/>
+          <w:color w:val="212121"/>
+          <w:sz w:val="18"/>
+          <w:szCs w:val="18"/>
+          <w:shd w:val="clear" w:color="auto" w:fill="FFFFFF"/>
+        </w:rPr>
+        <w:t xml:space="preserve"> </w:t>
+      </w:r>
+      <w:hyperlink r:id="rId6" w:history="1">
+        <w:r>
+          <w:rPr>
+            <w:rStyle w:val="Hyperlink"/>
+            <w:rFonts w:ascii="Helvetica" w:hAnsi="Helvetica" w:cs="Helvetica"/>
+            <w:sz w:val="18"/>
+            <w:szCs w:val="18"/>
+            <w:shd w:val="clear" w:color="auto" w:fill="FFFFFF"/>
+          </w:rPr>
+          <w:t>https://onlinecalculatorapp.azurewebsites.net/api/OnlineCalculator_Evaluate</w:t>
+        </w:r>
+      </w:hyperlink>
+      <w:r>
+        <w:rPr>
+          <w:rFonts w:ascii="Helvetica" w:hAnsi="Helvetica" w:cs="Helvetica"/>
+          <w:color w:val="212121"/>
+          <w:sz w:val="18"/>
+          <w:szCs w:val="18"/>
+          <w:shd w:val="clear" w:color="auto" w:fill="FFFFFF"/>
+        </w:rPr>
+        <w:t xml:space="preserve"> </w:t>
+      </w:r>
+    </w:p>
+    <w:tbl>
+      <w:tblPr>
+        <w:tblStyle w:val="TableGrid"/>
+        <w:tblW w:w="9985" w:type="dxa"/>
+        <w:tblLook w:val="04A0" w:firstRow="1" w:lastRow="0" w:firstColumn="1" w:lastColumn="0" w:noHBand="0" w:noVBand="1"/>
+      </w:tblPr>
+      <w:tblGrid>
+        <w:gridCol w:w="3070"/>
+        <w:gridCol w:w="6915"/>
+      </w:tblGrid>
+      <w:tr>
+        <w:tc>
+          <w:tcPr>
+            <w:tcW w:w="3070" w:type="dxa"/>
+          </w:tcPr>
+          <w:p>
+            <w:r>
+              <w:t>Online Calculator Function App URL</w:t>
+            </w:r>
+          </w:p>
+        </w:tc>
+        <w:tc>
+          <w:tcPr>
+            <w:tcW w:w="6915" w:type="dxa"/>
+          </w:tcPr>
+          <w:p>
+            <w:pPr>
+              <w:rPr>
+                <w:rFonts w:ascii="Helvetica" w:hAnsi="Helvetica" w:cs="Helvetica"/>
+                <w:color w:val="212121"/>
+                <w:sz w:val="18"/>
+                <w:szCs w:val="18"/>
+                <w:shd w:val="clear" w:color="auto" w:fill="FFFFFF"/>
+              </w:rPr>
+            </w:pPr>
+            <w:hyperlink r:id="rId7" w:history="1">
+              <w:r>
+                <w:rPr>
+                  <w:rStyle w:val="Hyperlink"/>
+                  <w:rFonts w:ascii="Helvetica" w:hAnsi="Helvetica" w:cs="Helvetica"/>
+                  <w:sz w:val="18"/>
+                  <w:szCs w:val="18"/>
+                  <w:shd w:val="clear" w:color="auto" w:fill="FFFFFF"/>
+                </w:rPr>
+                <w:t>https://onlinecalculatorapp.azurewebsites.net/api/OnlineCalculator_Evaluate</w:t>
+              </w:r>
+            </w:hyperlink>
+            <w:r>
+              <w:rPr>
+                <w:rFonts w:ascii="Helvetica" w:hAnsi="Helvetica" w:cs="Helvetica"/>
+                <w:color w:val="212121"/>
+                <w:sz w:val="18"/>
+                <w:szCs w:val="18"/>
+                <w:shd w:val="clear" w:color="auto" w:fill="FFFFFF"/>
+              </w:rPr>
+              <w:t xml:space="preserve"> </w:t>
+            </w:r>
+          </w:p>
+          <w:p/>
+        </w:tc>
+      </w:tr>
+      <w:tr>
+        <w:tc>
+          <w:tcPr>
+            <w:tcW w:w="3070" w:type="dxa"/>
+          </w:tcPr>
+          <w:p>
+            <w:proofErr w:type="spellStart"/>
+            <w:r>
+              <w:t>ContentType</w:t>
+            </w:r>
+            <w:proofErr w:type="spellEnd"/>
+          </w:p>
+        </w:tc>
+        <w:tc>
+          <w:tcPr>
+            <w:tcW w:w="6915" w:type="dxa"/>
+          </w:tcPr>
+          <w:p>
+            <w:pPr>
+              <w:rPr>
+                <w:rFonts w:ascii="Helvetica" w:hAnsi="Helvetica" w:cs="Helvetica"/>
+                <w:color w:val="212121"/>
+                <w:sz w:val="18"/>
+                <w:szCs w:val="18"/>
+                <w:shd w:val="clear" w:color="auto" w:fill="FFFFFF"/>
+              </w:rPr>
+            </w:pPr>
+            <w:r>
+              <w:rPr>
+                <w:rFonts w:ascii="Helvetica" w:hAnsi="Helvetica" w:cs="Helvetica"/>
+                <w:color w:val="212121"/>
+                <w:sz w:val="18"/>
+                <w:szCs w:val="18"/>
+                <w:shd w:val="clear" w:color="auto" w:fill="FFFFFF"/>
+              </w:rPr>
+              <w:t>JSON</w:t>
+            </w:r>
+          </w:p>
+        </w:tc>
+      </w:tr>
+      <w:tr>
+        <w:tc>
+          <w:tcPr>
+            <w:tcW w:w="3070" w:type="dxa"/>
+          </w:tcPr>
+          <w:p>
+            <w:r>
+              <w:t xml:space="preserve">Request </w:t>
+            </w:r>
+            <w:r>
+              <w:t>Body</w:t>
+            </w:r>
+          </w:p>
+        </w:tc>
+        <w:tc>
+          <w:tcPr>
+            <w:tcW w:w="6915" w:type="dxa"/>
+          </w:tcPr>
+          <w:p>
+            <w:r>
+              <w:t>{</w:t>
+            </w:r>
+          </w:p>
+          <w:p>
+            <w:r>
+              <w:t xml:space="preserve">    "</w:t>
+            </w:r>
+            <w:proofErr w:type="spellStart"/>
+            <w:r>
+              <w:t>UserName</w:t>
+            </w:r>
+            <w:proofErr w:type="spellEnd"/>
+            <w:r>
+              <w:t>": "Balaji",</w:t>
+            </w:r>
+          </w:p>
+          <w:p>
+            <w:r>
+              <w:t xml:space="preserve">    "</w:t>
+            </w:r>
+            <w:proofErr w:type="spellStart"/>
+            <w:r>
+              <w:t>InfixExpression</w:t>
+            </w:r>
+            <w:proofErr w:type="spellEnd"/>
+            <w:r>
+              <w:t>": "(((2+</w:t>
+            </w:r>
+            <w:proofErr w:type="gramStart"/>
+            <w:r>
+              <w:t>2)*</w:t>
+            </w:r>
+            <w:proofErr w:type="gramEnd"/>
+            <w:r>
+              <w:t>4/2+2))*10/5*2*100"</w:t>
+            </w:r>
+          </w:p>
+          <w:p>
+            <w:r>
+              <w:t>}</w:t>
+            </w:r>
+          </w:p>
+        </w:tc>
+      </w:tr>
+      <w:tr>
+        <w:tc>
+          <w:tcPr>
+            <w:tcW w:w="3070" w:type="dxa"/>
+          </w:tcPr>
+          <w:p>
+            <w:r>
+              <w:t>Response Body</w:t>
+            </w:r>
+          </w:p>
+        </w:tc>
+        <w:tc>
+          <w:tcPr>
+            <w:tcW w:w="6915" w:type="dxa"/>
+          </w:tcPr>
+          <w:p>
+            <w:r>
+              <w:t>Hello, Balaji. Your input expression ((((2+</w:t>
+            </w:r>
+            <w:proofErr w:type="gramStart"/>
+            <w:r>
+              <w:t>2)*</w:t>
+            </w:r>
+            <w:proofErr w:type="gramEnd"/>
+            <w:r>
+              <w:t>4/2+2))*10/5*2*100) has been evaluated to : 4000.</w:t>
+            </w:r>
+          </w:p>
+        </w:tc>
+      </w:tr>
+    </w:tbl>
+    <w:p/>
     <w:p/>
     <w:p/>
     <w:sectPr>
@@ -573,6 +1970,49 @@
     <w:name w:val="Normal"/>
     <w:qFormat/>
   </w:style>
+  <w:style w:type="paragraph" w:styleId="Heading1">
+    <w:name w:val="heading 1"/>
+    <w:basedOn w:val="Normal"/>
+    <w:next w:val="Normal"/>
+    <w:link w:val="Heading1Char"/>
+    <w:uiPriority w:val="9"/>
+    <w:qFormat/>
+    <w:rsid w:val="006F1A1A"/>
+    <w:pPr>
+      <w:keepNext/>
+      <w:keepLines/>
+      <w:spacing w:before="240" w:after="0"/>
+      <w:outlineLvl w:val="0"/>
+    </w:pPr>
+    <w:rPr>
+      <w:rFonts w:asciiTheme="majorHAnsi" w:eastAsiaTheme="majorEastAsia" w:hAnsiTheme="majorHAnsi" w:cstheme="majorBidi"/>
+      <w:color w:val="2F5496" w:themeColor="accent1" w:themeShade="BF"/>
+      <w:sz w:val="32"/>
+      <w:szCs w:val="32"/>
+    </w:rPr>
+  </w:style>
+  <w:style w:type="paragraph" w:styleId="Heading2">
+    <w:name w:val="heading 2"/>
+    <w:basedOn w:val="Normal"/>
+    <w:next w:val="Normal"/>
+    <w:link w:val="Heading2Char"/>
+    <w:uiPriority w:val="9"/>
+    <w:unhideWhenUsed/>
+    <w:qFormat/>
+    <w:rsid w:val="006F1A1A"/>
+    <w:pPr>
+      <w:keepNext/>
+      <w:keepLines/>
+      <w:spacing w:before="40" w:after="0"/>
+      <w:outlineLvl w:val="1"/>
+    </w:pPr>
+    <w:rPr>
+      <w:rFonts w:asciiTheme="majorHAnsi" w:eastAsiaTheme="majorEastAsia" w:hAnsiTheme="majorHAnsi" w:cstheme="majorBidi"/>
+      <w:color w:val="2F5496" w:themeColor="accent1" w:themeShade="BF"/>
+      <w:sz w:val="26"/>
+      <w:szCs w:val="26"/>
+    </w:rPr>
+  </w:style>
   <w:style w:type="character" w:default="1" w:styleId="DefaultParagraphFont">
     <w:name w:val="Default Paragraph Font"/>
     <w:uiPriority w:val="1"/>
@@ -604,13 +2044,167 @@
     <w:name w:val="Hyperlink"/>
     <w:basedOn w:val="DefaultParagraphFont"/>
     <w:uiPriority w:val="99"/>
-    <w:semiHidden/>
     <w:unhideWhenUsed/>
     <w:rsid w:val="00243C5C"/>
     <w:rPr>
       <w:color w:val="0000FF"/>
       <w:u w:val="single"/>
     </w:rPr>
+  </w:style>
+  <w:style w:type="character" w:styleId="UnresolvedMention">
+    <w:name w:val="Unresolved Mention"/>
+    <w:basedOn w:val="DefaultParagraphFont"/>
+    <w:uiPriority w:val="99"/>
+    <w:semiHidden/>
+    <w:unhideWhenUsed/>
+    <w:rsid w:val="00B855A7"/>
+    <w:rPr>
+      <w:color w:val="605E5C"/>
+      <w:shd w:val="clear" w:color="auto" w:fill="E1DFDD"/>
+    </w:rPr>
+  </w:style>
+  <w:style w:type="table" w:styleId="TableGrid">
+    <w:name w:val="Table Grid"/>
+    <w:basedOn w:val="TableNormal"/>
+    <w:uiPriority w:val="39"/>
+    <w:rsid w:val="00B855A7"/>
+    <w:pPr>
+      <w:spacing w:after="0" w:line="240" w:lineRule="auto"/>
+    </w:pPr>
+    <w:tblPr>
+      <w:tblBorders>
+        <w:top w:val="single" w:sz="4" w:space="0" w:color="auto"/>
+        <w:left w:val="single" w:sz="4" w:space="0" w:color="auto"/>
+        <w:bottom w:val="single" w:sz="4" w:space="0" w:color="auto"/>
+        <w:right w:val="single" w:sz="4" w:space="0" w:color="auto"/>
+        <w:insideH w:val="single" w:sz="4" w:space="0" w:color="auto"/>
+        <w:insideV w:val="single" w:sz="4" w:space="0" w:color="auto"/>
+      </w:tblBorders>
+    </w:tblPr>
+  </w:style>
+  <w:style w:type="paragraph" w:styleId="NormalWeb">
+    <w:name w:val="Normal (Web)"/>
+    <w:basedOn w:val="Normal"/>
+    <w:uiPriority w:val="99"/>
+    <w:semiHidden/>
+    <w:unhideWhenUsed/>
+    <w:rsid w:val="0043588D"/>
+    <w:pPr>
+      <w:spacing w:before="100" w:beforeAutospacing="1" w:after="100" w:afterAutospacing="1" w:line="240" w:lineRule="auto"/>
+    </w:pPr>
+    <w:rPr>
+      <w:rFonts w:ascii="Calibri" w:hAnsi="Calibri" w:cs="Calibri"/>
+    </w:rPr>
+  </w:style>
+  <w:style w:type="paragraph" w:customStyle="1" w:styleId="xmsonormal">
+    <w:name w:val="x_msonormal"/>
+    <w:basedOn w:val="Normal"/>
+    <w:uiPriority w:val="99"/>
+    <w:semiHidden/>
+    <w:rsid w:val="0043588D"/>
+    <w:pPr>
+      <w:spacing w:after="0" w:line="240" w:lineRule="auto"/>
+    </w:pPr>
+    <w:rPr>
+      <w:rFonts w:ascii="Calibri" w:hAnsi="Calibri" w:cs="Calibri"/>
+    </w:rPr>
+  </w:style>
+  <w:style w:type="character" w:customStyle="1" w:styleId="Heading1Char">
+    <w:name w:val="Heading 1 Char"/>
+    <w:basedOn w:val="DefaultParagraphFont"/>
+    <w:link w:val="Heading1"/>
+    <w:uiPriority w:val="9"/>
+    <w:rsid w:val="006F1A1A"/>
+    <w:rPr>
+      <w:rFonts w:asciiTheme="majorHAnsi" w:eastAsiaTheme="majorEastAsia" w:hAnsiTheme="majorHAnsi" w:cstheme="majorBidi"/>
+      <w:color w:val="2F5496" w:themeColor="accent1" w:themeShade="BF"/>
+      <w:sz w:val="32"/>
+      <w:szCs w:val="32"/>
+    </w:rPr>
+  </w:style>
+  <w:style w:type="character" w:customStyle="1" w:styleId="Heading2Char">
+    <w:name w:val="Heading 2 Char"/>
+    <w:basedOn w:val="DefaultParagraphFont"/>
+    <w:link w:val="Heading2"/>
+    <w:uiPriority w:val="9"/>
+    <w:rsid w:val="006F1A1A"/>
+    <w:rPr>
+      <w:rFonts w:asciiTheme="majorHAnsi" w:eastAsiaTheme="majorEastAsia" w:hAnsiTheme="majorHAnsi" w:cstheme="majorBidi"/>
+      <w:color w:val="2F5496" w:themeColor="accent1" w:themeShade="BF"/>
+      <w:sz w:val="26"/>
+      <w:szCs w:val="26"/>
+    </w:rPr>
+  </w:style>
+  <w:style w:type="paragraph" w:styleId="Title">
+    <w:name w:val="Title"/>
+    <w:basedOn w:val="Normal"/>
+    <w:next w:val="Normal"/>
+    <w:link w:val="TitleChar"/>
+    <w:uiPriority w:val="10"/>
+    <w:qFormat/>
+    <w:rsid w:val="00E02BBF"/>
+    <w:pPr>
+      <w:spacing w:after="0" w:line="240" w:lineRule="auto"/>
+      <w:contextualSpacing/>
+    </w:pPr>
+    <w:rPr>
+      <w:rFonts w:asciiTheme="majorHAnsi" w:eastAsiaTheme="majorEastAsia" w:hAnsiTheme="majorHAnsi" w:cstheme="majorBidi"/>
+      <w:spacing w:val="-10"/>
+      <w:kern w:val="28"/>
+      <w:sz w:val="56"/>
+      <w:szCs w:val="56"/>
+    </w:rPr>
+  </w:style>
+  <w:style w:type="character" w:customStyle="1" w:styleId="TitleChar">
+    <w:name w:val="Title Char"/>
+    <w:basedOn w:val="DefaultParagraphFont"/>
+    <w:link w:val="Title"/>
+    <w:uiPriority w:val="10"/>
+    <w:rsid w:val="00E02BBF"/>
+    <w:rPr>
+      <w:rFonts w:asciiTheme="majorHAnsi" w:eastAsiaTheme="majorEastAsia" w:hAnsiTheme="majorHAnsi" w:cstheme="majorBidi"/>
+      <w:spacing w:val="-10"/>
+      <w:kern w:val="28"/>
+      <w:sz w:val="56"/>
+      <w:szCs w:val="56"/>
+    </w:rPr>
+  </w:style>
+  <w:style w:type="paragraph" w:styleId="TOCHeading">
+    <w:name w:val="TOC Heading"/>
+    <w:basedOn w:val="Heading1"/>
+    <w:next w:val="Normal"/>
+    <w:uiPriority w:val="39"/>
+    <w:unhideWhenUsed/>
+    <w:qFormat/>
+    <w:rsid w:val="007107A2"/>
+    <w:pPr>
+      <w:outlineLvl w:val="9"/>
+    </w:pPr>
+  </w:style>
+  <w:style w:type="paragraph" w:styleId="TOC1">
+    <w:name w:val="toc 1"/>
+    <w:basedOn w:val="Normal"/>
+    <w:next w:val="Normal"/>
+    <w:autoRedefine/>
+    <w:uiPriority w:val="39"/>
+    <w:unhideWhenUsed/>
+    <w:rsid w:val="007107A2"/>
+    <w:pPr>
+      <w:spacing w:after="100"/>
+    </w:pPr>
+  </w:style>
+  <w:style w:type="paragraph" w:styleId="TOC2">
+    <w:name w:val="toc 2"/>
+    <w:basedOn w:val="Normal"/>
+    <w:next w:val="Normal"/>
+    <w:autoRedefine/>
+    <w:uiPriority w:val="39"/>
+    <w:unhideWhenUsed/>
+    <w:rsid w:val="007107A2"/>
+    <w:pPr>
+      <w:spacing w:after="100"/>
+      <w:ind w:left="220"/>
+    </w:pPr>
   </w:style>
 </w:styles>
 </file>
@@ -910,6 +2504,18 @@
 </a:theme>
 </file>
 
+<file path=customXml/item1.xml><?xml version="1.0" encoding="utf-8"?>
+<b:Sources xmlns:b="http://schemas.openxmlformats.org/officeDocument/2006/bibliography" xmlns="http://schemas.openxmlformats.org/officeDocument/2006/bibliography" SelectedStyle="\APASixthEditionOfficeOnline.xsl" StyleName="APA" Version="6"/>
+</file>
+
+<file path=customXml/itemProps1.xml><?xml version="1.0" encoding="utf-8"?>
+<ds:datastoreItem xmlns:ds="http://schemas.openxmlformats.org/officeDocument/2006/customXml" ds:itemID="{F527817F-737A-46DD-892D-24D183F2EBDD}">
+  <ds:schemaRefs>
+    <ds:schemaRef ds:uri="http://schemas.openxmlformats.org/officeDocument/2006/bibliography"/>
+  </ds:schemaRefs>
+</ds:datastoreItem>
+</file>
+
 <file path=docMetadata/LabelInfo.xml><?xml version="1.0" encoding="utf-8"?>
 <clbl:labelList xmlns:clbl="http://schemas.microsoft.com/office/2020/mipLabelMetadata">
   <clbl:label id="{f42aa342-8706-4288-bd11-ebb85995028c}" enabled="1" method="Standard" siteId="{72f988bf-86f1-41af-91ab-2d7cd011db47}" contentBits="0" removed="0"/>

</xml_diff>